<commit_message>
Documents are updated for version 5.18
</commit_message>
<xml_diff>
--- a/Docs/org.openl.tablets.doc/draft/OpenL Tablets - Maven Plugin Guide.docx
+++ b/Docs/org.openl.tablets.doc/draft/OpenL Tablets - Maven Plugin Guide.docx
@@ -8,62 +8,6 @@
       <w:bookmarkStart w:id="2" w:name="_Toc321478712"/>
       <w:bookmarkStart w:id="3" w:name="_Toc366580582"/>
       <w:bookmarkEnd w:id="0"/>
-    </w:p>
-    <w:p>
-      <w:r>
-        <w:rPr>
-          <w:noProof/>
-        </w:rPr>
-        <w:drawing>
-          <wp:anchor distT="0" distB="0" distL="114300" distR="114300" simplePos="0" relativeHeight="251659264" behindDoc="1" locked="1" layoutInCell="1" allowOverlap="1" wp14:anchorId="2996F4BB" wp14:editId="1F3783C6">
-            <wp:simplePos x="0" y="0"/>
-            <wp:positionH relativeFrom="column">
-              <wp:posOffset>-184785</wp:posOffset>
-            </wp:positionH>
-            <wp:positionV relativeFrom="topMargin">
-              <wp:posOffset>783590</wp:posOffset>
-            </wp:positionV>
-            <wp:extent cx="7863840" cy="6127107"/>
-            <wp:effectExtent l="0" t="0" r="3810" b="7620"/>
-            <wp:wrapNone/>
-            <wp:docPr id="14" name="Picture 14"/>
-            <wp:cNvGraphicFramePr>
-              <a:graphicFrameLocks xmlns:a="http://schemas.openxmlformats.org/drawingml/2006/main" noChangeAspect="1"/>
-            </wp:cNvGraphicFramePr>
-            <a:graphic xmlns:a="http://schemas.openxmlformats.org/drawingml/2006/main">
-              <a:graphicData uri="http://schemas.openxmlformats.org/drawingml/2006/picture">
-                <pic:pic xmlns:pic="http://schemas.openxmlformats.org/drawingml/2006/picture">
-                  <pic:nvPicPr>
-                    <pic:cNvPr id="0" name="Documentation Title Page_rev2.png"/>
-                    <pic:cNvPicPr/>
-                  </pic:nvPicPr>
-                  <pic:blipFill>
-                    <a:blip r:embed="rId9" cstate="print">
-                      <a:extLst>
-                        <a:ext uri="{28A0092B-C50C-407E-A947-70E740481C1C}">
-                          <a14:useLocalDpi xmlns:a14="http://schemas.microsoft.com/office/drawing/2010/main" val="0"/>
-                        </a:ext>
-                      </a:extLst>
-                    </a:blip>
-                    <a:stretch>
-                      <a:fillRect/>
-                    </a:stretch>
-                  </pic:blipFill>
-                  <pic:spPr>
-                    <a:xfrm>
-                      <a:off x="0" y="0"/>
-                      <a:ext cx="7863840" cy="6127107"/>
-                    </a:xfrm>
-                    <a:prstGeom prst="rect">
-                      <a:avLst/>
-                    </a:prstGeom>
-                  </pic:spPr>
-                </pic:pic>
-              </a:graphicData>
-            </a:graphic>
-          </wp:anchor>
-        </w:drawing>
-      </w:r>
     </w:p>
     <w:p/>
     <w:p/>
@@ -79,6 +23,7 @@
     <w:p/>
     <w:p/>
     <w:p/>
+    <w:p/>
     <w:p>
       <w:r>
         <w:rPr>
@@ -87,15 +32,15 @@
         <mc:AlternateContent>
           <mc:Choice Requires="wps">
             <w:drawing>
-              <wp:anchor distT="0" distB="0" distL="114300" distR="114300" simplePos="0" relativeHeight="251660288" behindDoc="0" locked="1" layoutInCell="1" allowOverlap="1" wp14:anchorId="2FC7149A" wp14:editId="036E3157">
+              <wp:anchor distT="0" distB="0" distL="114300" distR="114300" simplePos="0" relativeHeight="251660288" behindDoc="0" locked="1" layoutInCell="1" allowOverlap="1" wp14:anchorId="293DF409" wp14:editId="48C7C0A1">
                 <wp:simplePos x="0" y="0"/>
-                <wp:positionH relativeFrom="column">
-                  <wp:posOffset>91440</wp:posOffset>
+                <wp:positionH relativeFrom="page">
+                  <wp:posOffset>594360</wp:posOffset>
                 </wp:positionH>
                 <wp:positionV relativeFrom="page">
-                  <wp:posOffset>3355975</wp:posOffset>
+                  <wp:posOffset>1828800</wp:posOffset>
                 </wp:positionV>
-                <wp:extent cx="7315200" cy="2861945"/>
+                <wp:extent cx="7315200" cy="2862072"/>
                 <wp:effectExtent l="0" t="0" r="0" b="0"/>
                 <wp:wrapNone/>
                 <wp:docPr id="12" name="Text Box 12"/>
@@ -111,7 +56,7 @@
                       <wps:spPr>
                         <a:xfrm>
                           <a:off x="0" y="0"/>
-                          <a:ext cx="7315200" cy="2861945"/>
+                          <a:ext cx="7315200" cy="2862072"/>
                         </a:xfrm>
                         <a:prstGeom prst="rect">
                           <a:avLst/>
@@ -126,12 +71,12 @@
                         <w:txbxContent>
                           <w:p>
                             <w:pPr>
-                              <w:jc w:val="center"/>
+                              <w:spacing w:after="200" w:line="276" w:lineRule="auto"/>
                               <w:rPr>
                                 <w:rFonts w:asciiTheme="minorHAnsi" w:hAnsiTheme="minorHAnsi" w:cs="Arial"/>
                                 <w:b/>
-                                <w:color w:val="FFFFFF" w:themeColor="background1"/>
-                                <w:sz w:val="72"/>
+                                <w:color w:val="65656A"/>
+                                <w:sz w:val="56"/>
                                 <w:szCs w:val="56"/>
                               </w:rPr>
                             </w:pPr>
@@ -139,113 +84,92 @@
                               <w:rPr>
                                 <w:rFonts w:asciiTheme="minorHAnsi" w:hAnsiTheme="minorHAnsi" w:cs="Arial"/>
                                 <w:b/>
-                                <w:color w:val="FFFFFF" w:themeColor="background1"/>
-                                <w:sz w:val="72"/>
+                                <w:color w:val="65656A"/>
+                                <w:sz w:val="56"/>
                                 <w:szCs w:val="56"/>
                               </w:rPr>
-                              <w:t>Maven Plugin Guide</w:t>
-                            </w:r>
-                            <w:r>
-                              <w:rPr>
-                                <w:rFonts w:asciiTheme="minorHAnsi" w:hAnsiTheme="minorHAnsi" w:cs="Arial"/>
-                                <w:b/>
-                                <w:color w:val="FFFFFF" w:themeColor="background1"/>
-                                <w:sz w:val="72"/>
-                                <w:szCs w:val="56"/>
-                              </w:rPr>
-                              <w:t xml:space="preserve"> </w:t>
+                              <w:t xml:space="preserve">Maven Plugin Guide </w:t>
                             </w:r>
                           </w:p>
                           <w:p>
                             <w:pPr>
-                              <w:jc w:val="center"/>
                               <w:rPr>
                                 <w:rFonts w:asciiTheme="minorHAnsi" w:hAnsiTheme="minorHAnsi" w:cs="Arial"/>
-                                <w:b/>
-                                <w:color w:val="FFFFFF" w:themeColor="background1"/>
-                                <w:sz w:val="72"/>
-                                <w:szCs w:val="56"/>
+                                <w:color w:val="65656A"/>
+                                <w:sz w:val="44"/>
+                                <w:szCs w:val="44"/>
                               </w:rPr>
                             </w:pPr>
                             <w:r>
                               <w:rPr>
-                                <w:rFonts w:cs="Arial"/>
-                                <w:b/>
-                                <w:color w:val="FFFFFF"/>
-                                <w:sz w:val="72"/>
-                                <w:szCs w:val="56"/>
+                                <w:rFonts w:asciiTheme="minorHAnsi" w:hAnsiTheme="minorHAnsi" w:cs="Arial"/>
+                                <w:color w:val="65656A"/>
+                                <w:sz w:val="44"/>
+                                <w:szCs w:val="44"/>
                               </w:rPr>
                               <w:t>OpenL Tablets BRMS</w:t>
                             </w:r>
                           </w:p>
                           <w:p>
                             <w:pPr>
-                              <w:jc w:val="center"/>
                               <w:rPr>
                                 <w:rFonts w:asciiTheme="minorHAnsi" w:hAnsiTheme="minorHAnsi" w:cs="Arial"/>
-                                <w:b/>
-                                <w:color w:val="FFFFFF" w:themeColor="background1"/>
-                                <w:sz w:val="72"/>
-                                <w:szCs w:val="56"/>
+                                <w:color w:val="65656A"/>
+                                <w:sz w:val="44"/>
+                                <w:szCs w:val="44"/>
                               </w:rPr>
                             </w:pPr>
                             <w:r>
                               <w:rPr>
-                                <w:rFonts w:cs="Arial"/>
-                                <w:b/>
-                                <w:color w:val="FFFFFF"/>
-                                <w:sz w:val="72"/>
-                                <w:szCs w:val="56"/>
+                                <w:rFonts w:asciiTheme="minorHAnsi" w:hAnsiTheme="minorHAnsi" w:cs="Arial"/>
+                                <w:color w:val="65656A"/>
+                                <w:sz w:val="44"/>
+                                <w:szCs w:val="44"/>
                               </w:rPr>
                               <w:t xml:space="preserve">Release </w:t>
                             </w:r>
                             <w:r>
                               <w:rPr>
-                                <w:rFonts w:cs="Arial"/>
-                                <w:b/>
-                                <w:color w:val="FFFFFF"/>
-                                <w:sz w:val="72"/>
-                                <w:szCs w:val="56"/>
+                                <w:rFonts w:asciiTheme="minorHAnsi" w:hAnsiTheme="minorHAnsi" w:cs="Arial"/>
+                                <w:color w:val="65656A"/>
+                                <w:sz w:val="44"/>
+                                <w:szCs w:val="44"/>
                               </w:rPr>
                               <w:fldChar w:fldCharType="begin"/>
                             </w:r>
                             <w:r>
                               <w:rPr>
-                                <w:rFonts w:cs="Arial"/>
-                                <w:b/>
-                                <w:color w:val="FFFFFF"/>
-                                <w:sz w:val="72"/>
-                                <w:szCs w:val="56"/>
+                                <w:rFonts w:asciiTheme="minorHAnsi" w:hAnsiTheme="minorHAnsi" w:cs="Arial"/>
+                                <w:color w:val="65656A"/>
+                                <w:sz w:val="44"/>
+                                <w:szCs w:val="44"/>
                               </w:rPr>
                               <w:instrText xml:space="preserve"> DOCPROPERTY  OpenLVersion  \* MERGEFORMAT </w:instrText>
                             </w:r>
                             <w:r>
                               <w:rPr>
-                                <w:rFonts w:cs="Arial"/>
-                                <w:b/>
-                                <w:color w:val="FFFFFF"/>
-                                <w:sz w:val="72"/>
-                                <w:szCs w:val="56"/>
+                                <w:rFonts w:asciiTheme="minorHAnsi" w:hAnsiTheme="minorHAnsi" w:cs="Arial"/>
+                                <w:color w:val="65656A"/>
+                                <w:sz w:val="44"/>
+                                <w:szCs w:val="44"/>
                               </w:rPr>
                               <w:fldChar w:fldCharType="separate"/>
                             </w:r>
                             <w:r>
                               <w:rPr>
-                                <w:rFonts w:cs="Arial"/>
-                                <w:b/>
-                                <w:color w:val="FFFFFF"/>
-                                <w:sz w:val="72"/>
-                                <w:szCs w:val="56"/>
+                                <w:rFonts w:asciiTheme="minorHAnsi" w:hAnsiTheme="minorHAnsi" w:cs="Arial"/>
+                                <w:color w:val="65656A"/>
+                                <w:sz w:val="44"/>
+                                <w:szCs w:val="44"/>
                               </w:rPr>
-                              <w:t>5.17</w:t>
+                              <w:t>5.18</w:t>
                             </w:r>
                             <w:r>
                               <w:rPr>
-                                <w:rFonts w:cs="Arial"/>
-                                <w:b/>
-                                <w:color w:val="FFFFFF"/>
-                                <w:sz w:val="72"/>
-                                <w:szCs w:val="56"/>
+                                <w:rFonts w:asciiTheme="minorHAnsi" w:hAnsiTheme="minorHAnsi" w:cs="Arial"/>
+                                <w:color w:val="65656A"/>
+                                <w:sz w:val="44"/>
+                                <w:szCs w:val="44"/>
                               </w:rPr>
                               <w:fldChar w:fldCharType="end"/>
                             </w:r>
@@ -278,18 +202,18 @@
                 <v:stroke joinstyle="miter"/>
                 <v:path gradientshapeok="t" o:connecttype="rect"/>
               </v:shapetype>
-              <v:shape id="Text Box 12" o:spid="_x0000_s1026" type="#_x0000_t202" style="position:absolute;margin-left:7.2pt;margin-top:264.25pt;width:8in;height:225.35pt;z-index:251660288;visibility:visible;mso-wrap-style:square;mso-width-percent:0;mso-height-percent:0;mso-wrap-distance-left:9pt;mso-wrap-distance-top:0;mso-wrap-distance-right:9pt;mso-wrap-distance-bottom:0;mso-position-horizontal:absolute;mso-position-horizontal-relative:text;mso-position-vertical:absolute;mso-position-vertical-relative:page;mso-width-percent:0;mso-height-percent:0;mso-width-relative:margin;mso-height-relative:margin;v-text-anchor:middle" o:gfxdata="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" filled="f" stroked="f" strokeweight=".5pt">
+              <v:shape id="Text Box 12" o:spid="_x0000_s1026" type="#_x0000_t202" style="position:absolute;margin-left:46.8pt;margin-top:2in;width:8in;height:225.35pt;z-index:251660288;visibility:visible;mso-wrap-style:square;mso-width-percent:0;mso-height-percent:0;mso-wrap-distance-left:9pt;mso-wrap-distance-top:0;mso-wrap-distance-right:9pt;mso-wrap-distance-bottom:0;mso-position-horizontal:absolute;mso-position-horizontal-relative:page;mso-position-vertical:absolute;mso-position-vertical-relative:page;mso-width-percent:0;mso-height-percent:0;mso-width-relative:margin;mso-height-relative:margin;v-text-anchor:middle" o:gfxdata="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" filled="f" stroked="f" strokeweight=".5pt">
                 <v:path arrowok="t"/>
                 <v:textbox>
                   <w:txbxContent>
                     <w:p>
                       <w:pPr>
-                        <w:jc w:val="center"/>
+                        <w:spacing w:after="200" w:line="276" w:lineRule="auto"/>
                         <w:rPr>
                           <w:rFonts w:asciiTheme="minorHAnsi" w:hAnsiTheme="minorHAnsi" w:cs="Arial"/>
                           <w:b/>
-                          <w:color w:val="FFFFFF" w:themeColor="background1"/>
-                          <w:sz w:val="72"/>
+                          <w:color w:val="65656A"/>
+                          <w:sz w:val="56"/>
                           <w:szCs w:val="56"/>
                         </w:rPr>
                       </w:pPr>
@@ -297,113 +221,92 @@
                         <w:rPr>
                           <w:rFonts w:asciiTheme="minorHAnsi" w:hAnsiTheme="minorHAnsi" w:cs="Arial"/>
                           <w:b/>
-                          <w:color w:val="FFFFFF" w:themeColor="background1"/>
-                          <w:sz w:val="72"/>
+                          <w:color w:val="65656A"/>
+                          <w:sz w:val="56"/>
                           <w:szCs w:val="56"/>
                         </w:rPr>
-                        <w:t>Maven Plugin Guide</w:t>
-                      </w:r>
-                      <w:r>
-                        <w:rPr>
-                          <w:rFonts w:asciiTheme="minorHAnsi" w:hAnsiTheme="minorHAnsi" w:cs="Arial"/>
-                          <w:b/>
-                          <w:color w:val="FFFFFF" w:themeColor="background1"/>
-                          <w:sz w:val="72"/>
-                          <w:szCs w:val="56"/>
-                        </w:rPr>
-                        <w:t xml:space="preserve"> </w:t>
+                        <w:t xml:space="preserve">Maven Plugin Guide </w:t>
                       </w:r>
                     </w:p>
                     <w:p>
                       <w:pPr>
-                        <w:jc w:val="center"/>
                         <w:rPr>
                           <w:rFonts w:asciiTheme="minorHAnsi" w:hAnsiTheme="minorHAnsi" w:cs="Arial"/>
-                          <w:b/>
-                          <w:color w:val="FFFFFF" w:themeColor="background1"/>
-                          <w:sz w:val="72"/>
-                          <w:szCs w:val="56"/>
+                          <w:color w:val="65656A"/>
+                          <w:sz w:val="44"/>
+                          <w:szCs w:val="44"/>
                         </w:rPr>
                       </w:pPr>
                       <w:r>
                         <w:rPr>
-                          <w:rFonts w:cs="Arial"/>
-                          <w:b/>
-                          <w:color w:val="FFFFFF"/>
-                          <w:sz w:val="72"/>
-                          <w:szCs w:val="56"/>
+                          <w:rFonts w:asciiTheme="minorHAnsi" w:hAnsiTheme="minorHAnsi" w:cs="Arial"/>
+                          <w:color w:val="65656A"/>
+                          <w:sz w:val="44"/>
+                          <w:szCs w:val="44"/>
                         </w:rPr>
                         <w:t>OpenL Tablets BRMS</w:t>
                       </w:r>
                     </w:p>
                     <w:p>
                       <w:pPr>
-                        <w:jc w:val="center"/>
                         <w:rPr>
                           <w:rFonts w:asciiTheme="minorHAnsi" w:hAnsiTheme="minorHAnsi" w:cs="Arial"/>
-                          <w:b/>
-                          <w:color w:val="FFFFFF" w:themeColor="background1"/>
-                          <w:sz w:val="72"/>
-                          <w:szCs w:val="56"/>
+                          <w:color w:val="65656A"/>
+                          <w:sz w:val="44"/>
+                          <w:szCs w:val="44"/>
                         </w:rPr>
                       </w:pPr>
                       <w:r>
                         <w:rPr>
-                          <w:rFonts w:cs="Arial"/>
-                          <w:b/>
-                          <w:color w:val="FFFFFF"/>
-                          <w:sz w:val="72"/>
-                          <w:szCs w:val="56"/>
+                          <w:rFonts w:asciiTheme="minorHAnsi" w:hAnsiTheme="minorHAnsi" w:cs="Arial"/>
+                          <w:color w:val="65656A"/>
+                          <w:sz w:val="44"/>
+                          <w:szCs w:val="44"/>
                         </w:rPr>
                         <w:t xml:space="preserve">Release </w:t>
                       </w:r>
                       <w:r>
                         <w:rPr>
-                          <w:rFonts w:cs="Arial"/>
-                          <w:b/>
-                          <w:color w:val="FFFFFF"/>
-                          <w:sz w:val="72"/>
-                          <w:szCs w:val="56"/>
+                          <w:rFonts w:asciiTheme="minorHAnsi" w:hAnsiTheme="minorHAnsi" w:cs="Arial"/>
+                          <w:color w:val="65656A"/>
+                          <w:sz w:val="44"/>
+                          <w:szCs w:val="44"/>
                         </w:rPr>
                         <w:fldChar w:fldCharType="begin"/>
                       </w:r>
                       <w:r>
                         <w:rPr>
-                          <w:rFonts w:cs="Arial"/>
-                          <w:b/>
-                          <w:color w:val="FFFFFF"/>
-                          <w:sz w:val="72"/>
-                          <w:szCs w:val="56"/>
+                          <w:rFonts w:asciiTheme="minorHAnsi" w:hAnsiTheme="minorHAnsi" w:cs="Arial"/>
+                          <w:color w:val="65656A"/>
+                          <w:sz w:val="44"/>
+                          <w:szCs w:val="44"/>
                         </w:rPr>
                         <w:instrText xml:space="preserve"> DOCPROPERTY  OpenLVersion  \* MERGEFORMAT </w:instrText>
                       </w:r>
                       <w:r>
                         <w:rPr>
-                          <w:rFonts w:cs="Arial"/>
-                          <w:b/>
-                          <w:color w:val="FFFFFF"/>
-                          <w:sz w:val="72"/>
-                          <w:szCs w:val="56"/>
+                          <w:rFonts w:asciiTheme="minorHAnsi" w:hAnsiTheme="minorHAnsi" w:cs="Arial"/>
+                          <w:color w:val="65656A"/>
+                          <w:sz w:val="44"/>
+                          <w:szCs w:val="44"/>
                         </w:rPr>
                         <w:fldChar w:fldCharType="separate"/>
                       </w:r>
                       <w:r>
                         <w:rPr>
-                          <w:rFonts w:cs="Arial"/>
-                          <w:b/>
-                          <w:color w:val="FFFFFF"/>
-                          <w:sz w:val="72"/>
-                          <w:szCs w:val="56"/>
+                          <w:rFonts w:asciiTheme="minorHAnsi" w:hAnsiTheme="minorHAnsi" w:cs="Arial"/>
+                          <w:color w:val="65656A"/>
+                          <w:sz w:val="44"/>
+                          <w:szCs w:val="44"/>
                         </w:rPr>
-                        <w:t>5.17</w:t>
+                        <w:t>5.18</w:t>
                       </w:r>
                       <w:r>
                         <w:rPr>
-                          <w:rFonts w:cs="Arial"/>
-                          <w:b/>
-                          <w:color w:val="FFFFFF"/>
-                          <w:sz w:val="72"/>
-                          <w:szCs w:val="56"/>
+                          <w:rFonts w:asciiTheme="minorHAnsi" w:hAnsiTheme="minorHAnsi" w:cs="Arial"/>
+                          <w:color w:val="65656A"/>
+                          <w:sz w:val="44"/>
+                          <w:szCs w:val="44"/>
                         </w:rPr>
                         <w:fldChar w:fldCharType="end"/>
                       </w:r>
@@ -412,7 +315,7 @@
                     </w:p>
                   </w:txbxContent>
                 </v:textbox>
-                <w10:wrap anchory="page"/>
+                <w10:wrap anchorx="page" anchory="page"/>
                 <w10:anchorlock/>
               </v:shape>
             </w:pict>
@@ -463,12 +366,12 @@
       <w:pPr>
         <w:pStyle w:val="BodyText"/>
         <w:sectPr>
-          <w:headerReference w:type="even" r:id="rId10"/>
-          <w:headerReference w:type="default" r:id="rId11"/>
-          <w:footerReference w:type="even" r:id="rId12"/>
-          <w:footerReference w:type="default" r:id="rId13"/>
-          <w:headerReference w:type="first" r:id="rId14"/>
-          <w:footerReference w:type="first" r:id="rId15"/>
+          <w:headerReference w:type="even" r:id="rId9"/>
+          <w:headerReference w:type="default" r:id="rId10"/>
+          <w:footerReference w:type="even" r:id="rId11"/>
+          <w:footerReference w:type="default" r:id="rId12"/>
+          <w:headerReference w:type="first" r:id="rId13"/>
+          <w:footerReference w:type="first" r:id="rId14"/>
           <w:type w:val="continuous"/>
           <w:pgSz w:w="12240" w:h="15840" w:code="1"/>
           <w:pgMar w:top="230" w:right="230" w:bottom="230" w:left="230" w:header="709" w:footer="709" w:gutter="0"/>
@@ -479,44 +382,18 @@
       </w:pPr>
     </w:p>
     <w:p>
-      <w:pPr>
-        <w:rPr>
-          <w:rStyle w:val="Emphasis2"/>
-          <w:rFonts w:cs="Times New Roman"/>
-          <w:b w:val="0"/>
-          <w:bCs/>
-          <w:iCs/>
-          <w:snapToGrid w:val="0"/>
-          <w:szCs w:val="22"/>
-        </w:rPr>
-      </w:pPr>
-      <w:r>
-        <w:rPr>
-          <w:rStyle w:val="Emphasis2"/>
-          <w:rFonts w:cs="Times New Roman"/>
-          <w:szCs w:val="22"/>
-        </w:rPr>
-        <w:lastRenderedPageBreak/>
-        <w:br w:type="page"/>
-      </w:r>
-    </w:p>
-    <w:p>
-      <w:pPr>
-        <w:pStyle w:val="BodyText"/>
-      </w:pPr>
       <w:r>
         <w:rPr>
           <w:noProof/>
-          <w:snapToGrid/>
           <w:color w:val="0000FF"/>
         </w:rPr>
         <w:lastRenderedPageBreak/>
         <w:drawing>
-          <wp:inline distT="0" distB="0" distL="0" distR="0">
+          <wp:inline distT="0" distB="0" distL="0" distR="0" wp14:anchorId="3235C5A5" wp14:editId="53EC06A9">
             <wp:extent cx="838200" cy="295275"/>
             <wp:effectExtent l="0" t="0" r="0" b="9525"/>
             <wp:docPr id="3" name="Picture 3">
-              <a:hlinkClick xmlns:a="http://schemas.openxmlformats.org/drawingml/2006/main" r:id="rId16"/>
+              <a:hlinkClick xmlns:a="http://schemas.openxmlformats.org/drawingml/2006/main" r:id="rId15"/>
             </wp:docPr>
             <wp:cNvGraphicFramePr>
               <a:graphicFrameLocks xmlns:a="http://schemas.openxmlformats.org/drawingml/2006/main" noChangeAspect="1"/>
@@ -531,7 +408,7 @@
                     </pic:cNvPicPr>
                   </pic:nvPicPr>
                   <pic:blipFill>
-                    <a:blip r:embed="rId17">
+                    <a:blip r:embed="rId16">
                       <a:extLst>
                         <a:ext uri="{28A0092B-C50C-407E-A947-70E740481C1C}">
                           <a14:useLocalDpi xmlns:a14="http://schemas.microsoft.com/office/drawing/2010/main" val="0"/>
@@ -579,7 +456,7 @@
         </w:rPr>
         <w:t xml:space="preserve">OpenL Tablets Documentation is licensed under a </w:t>
       </w:r>
-      <w:hyperlink r:id="rId18" w:history="1">
+      <w:hyperlink r:id="rId17" w:history="1">
         <w:r>
           <w:rPr>
             <w:rStyle w:val="Hyperlink"/>
@@ -614,20 +491,6 @@
           <w:b/>
           <w:szCs w:val="22"/>
         </w:rPr>
-      </w:pPr>
-    </w:p>
-    <w:p>
-      <w:pPr>
-        <w:pStyle w:val="BodyText"/>
-        <w:sectPr>
-          <w:headerReference w:type="default" r:id="rId19"/>
-          <w:type w:val="continuous"/>
-          <w:pgSz w:w="12240" w:h="15840" w:code="1"/>
-          <w:pgMar w:top="1440" w:right="1077" w:bottom="1440" w:left="1077" w:header="709" w:footer="709" w:gutter="0"/>
-          <w:pgNumType w:fmt="lowerRoman"/>
-          <w:cols w:space="720"/>
-          <w:titlePg/>
-        </w:sectPr>
       </w:pPr>
     </w:p>
     <w:p>
@@ -645,6 +508,24 @@
         <w:rPr>
           <w:rFonts w:cs="Times New Roman"/>
         </w:rPr>
+        <w:br w:type="page"/>
+      </w:r>
+    </w:p>
+    <w:p>
+      <w:pPr>
+        <w:pStyle w:val="TOCHeading"/>
+        <w:keepNext w:val="0"/>
+        <w:pageBreakBefore w:val="0"/>
+        <w:spacing w:before="0" w:after="240"/>
+        <w:ind w:right="21"/>
+        <w:rPr>
+          <w:rFonts w:cs="Times New Roman"/>
+        </w:rPr>
+      </w:pPr>
+      <w:r>
+        <w:rPr>
+          <w:rFonts w:cs="Times New Roman"/>
+        </w:rPr>
         <w:lastRenderedPageBreak/>
         <w:t>Table of Contents</w:t>
       </w:r>
@@ -2929,6 +2810,8 @@
     <w:p>
       <w:pPr>
         <w:sectPr>
+          <w:headerReference w:type="default" r:id="rId18"/>
+          <w:headerReference w:type="first" r:id="rId19"/>
           <w:pgSz w:w="12240" w:h="15840" w:code="1"/>
           <w:pgMar w:top="1440" w:right="1077" w:bottom="1440" w:left="1077" w:header="709" w:footer="709" w:gutter="0"/>
           <w:pgNumType w:fmt="lowerRoman"/>
@@ -19385,7 +19268,7 @@
       <w:t>©</w:t>
     </w:r>
     <w:r>
-      <w:t xml:space="preserve"> 2004-2016</w:t>
+      <w:t xml:space="preserve"> 2004-2017</w:t>
     </w:r>
     <w:r>
       <w:t xml:space="preserve"> </w:t>
@@ -19451,7 +19334,7 @@
         <w:i/>
         <w:szCs w:val="18"/>
       </w:rPr>
-      <w:t>5.17</w:t>
+      <w:t>5.18</w:t>
     </w:r>
     <w:r>
       <w:rPr>
@@ -19498,7 +19381,7 @@
         <w:i w:val="0"/>
         <w:noProof/>
       </w:rPr>
-      <w:t>12</w:t>
+      <w:t>4</w:t>
     </w:r>
     <w:r>
       <w:rPr>
@@ -19514,31 +19397,16 @@
       </w:rPr>
       <w:t xml:space="preserve"> of </w:t>
     </w:r>
-    <w:r>
-      <w:fldChar w:fldCharType="begin"/>
-    </w:r>
-    <w:r>
-      <w:instrText xml:space="preserve"> NUMPAGES  \* Arabic  \* MERGEFORMAT </w:instrText>
-    </w:r>
-    <w:r>
-      <w:fldChar w:fldCharType="separate"/>
-    </w:r>
-    <w:r>
-      <w:rPr>
-        <w:rStyle w:val="FooterChar"/>
-        <w:i w:val="0"/>
-        <w:noProof/>
-      </w:rPr>
-      <w:t>21</w:t>
-    </w:r>
-    <w:r>
-      <w:rPr>
-        <w:rStyle w:val="FooterChar"/>
-        <w:i w:val="0"/>
-        <w:noProof/>
-      </w:rPr>
-      <w:fldChar w:fldCharType="end"/>
-    </w:r>
+    <w:fldSimple w:instr=" NUMPAGES  \* Arabic  \* MERGEFORMAT ">
+      <w:r>
+        <w:rPr>
+          <w:rStyle w:val="FooterChar"/>
+          <w:i w:val="0"/>
+          <w:noProof/>
+        </w:rPr>
+        <w:t>21</w:t>
+      </w:r>
+    </w:fldSimple>
     <w:r>
       <w:rPr>
         <w:i/>
@@ -19599,21 +19467,11 @@
         <w:sz w:val="16"/>
       </w:rPr>
     </w:pPr>
-    <w:r>
-      <w:fldChar w:fldCharType="begin"/>
-    </w:r>
-    <w:r>
-      <w:instrText xml:space="preserve"> TITLE  \* MERGEFORMAT </w:instrText>
-    </w:r>
-    <w:r>
-      <w:fldChar w:fldCharType="separate"/>
-    </w:r>
-    <w:r>
-      <w:t>OpenL Tablets Maven Plugin Guide</w:t>
-    </w:r>
-    <w:r>
-      <w:fldChar w:fldCharType="end"/>
-    </w:r>
+    <w:fldSimple w:instr=" TITLE  \* MERGEFORMAT ">
+      <w:r>
+        <w:t>OpenL Tablets Maven Plugin Guide</w:t>
+      </w:r>
+    </w:fldSimple>
     <w:r>
       <w:t xml:space="preserve"> </w:t>
     </w:r>
@@ -19636,10 +19494,76 @@
         <w:noProof/>
         <w:sz w:val="16"/>
       </w:rPr>
+      <w:drawing>
+        <wp:anchor distT="0" distB="0" distL="114300" distR="114300" simplePos="0" relativeHeight="251661824" behindDoc="1" locked="0" layoutInCell="1" allowOverlap="1" wp14:anchorId="0D3A5FF5" wp14:editId="13800190">
+          <wp:simplePos x="0" y="0"/>
+          <wp:positionH relativeFrom="page">
+            <wp:posOffset>0</wp:posOffset>
+          </wp:positionH>
+          <wp:positionV relativeFrom="page">
+            <wp:posOffset>0</wp:posOffset>
+          </wp:positionV>
+          <wp:extent cx="7772400" cy="10067290"/>
+          <wp:effectExtent l="0" t="0" r="0" b="0"/>
+          <wp:wrapNone/>
+          <wp:docPr id="17" name="Picture 17"/>
+          <wp:cNvGraphicFramePr>
+            <a:graphicFrameLocks xmlns:a="http://schemas.openxmlformats.org/drawingml/2006/main" noChangeAspect="1"/>
+          </wp:cNvGraphicFramePr>
+          <a:graphic xmlns:a="http://schemas.openxmlformats.org/drawingml/2006/main">
+            <a:graphicData uri="http://schemas.openxmlformats.org/drawingml/2006/picture">
+              <pic:pic xmlns:pic="http://schemas.openxmlformats.org/drawingml/2006/picture">
+                <pic:nvPicPr>
+                  <pic:cNvPr id="0" name="Picture 241"/>
+                  <pic:cNvPicPr>
+                    <a:picLocks noChangeAspect="1" noChangeArrowheads="1"/>
+                  </pic:cNvPicPr>
+                </pic:nvPicPr>
+                <pic:blipFill>
+                  <a:blip r:embed="rId1">
+                    <a:extLst>
+                      <a:ext uri="{28A0092B-C50C-407E-A947-70E740481C1C}">
+                        <a14:useLocalDpi xmlns:a14="http://schemas.microsoft.com/office/drawing/2010/main" val="0"/>
+                      </a:ext>
+                    </a:extLst>
+                  </a:blip>
+                  <a:srcRect/>
+                  <a:stretch>
+                    <a:fillRect/>
+                  </a:stretch>
+                </pic:blipFill>
+                <pic:spPr bwMode="auto">
+                  <a:xfrm>
+                    <a:off x="0" y="0"/>
+                    <a:ext cx="7772400" cy="10067290"/>
+                  </a:xfrm>
+                  <a:prstGeom prst="rect">
+                    <a:avLst/>
+                  </a:prstGeom>
+                  <a:noFill/>
+                </pic:spPr>
+              </pic:pic>
+            </a:graphicData>
+          </a:graphic>
+          <wp14:sizeRelH relativeFrom="page">
+            <wp14:pctWidth>0</wp14:pctWidth>
+          </wp14:sizeRelH>
+          <wp14:sizeRelV relativeFrom="page">
+            <wp14:pctHeight>0</wp14:pctHeight>
+          </wp14:sizeRelV>
+        </wp:anchor>
+      </w:drawing>
+    </w:r>
+    <w:r>
+      <w:rPr>
+        <w:bCs/>
+        <w:noProof/>
+        <w:sz w:val="16"/>
+      </w:rPr>
       <mc:AlternateContent>
         <mc:Choice Requires="wps">
           <w:drawing>
-            <wp:anchor distT="0" distB="0" distL="114300" distR="114300" simplePos="0" relativeHeight="251660800" behindDoc="0" locked="0" layoutInCell="0" allowOverlap="1" wp14:anchorId="42BA3C46" wp14:editId="7DA72597">
+            <wp:anchor distT="0" distB="0" distL="114300" distR="114300" simplePos="0" relativeHeight="251660800" behindDoc="0" locked="0" layoutInCell="0" allowOverlap="1" wp14:anchorId="30C8B6B3" wp14:editId="1F15AC26">
               <wp:simplePos x="0" y="0"/>
               <wp:positionH relativeFrom="column">
                 <wp:posOffset>-2615565</wp:posOffset>
@@ -19720,6 +19644,94 @@
 </file>
 
 <file path=word/header5.xml><?xml version="1.0" encoding="utf-8"?>
+<w:hdr xmlns:wpc="http://schemas.microsoft.com/office/word/2010/wordprocessingCanvas" xmlns:mc="http://schemas.openxmlformats.org/markup-compatibility/2006" xmlns:o="urn:schemas-microsoft-com:office:office" xmlns:r="http://schemas.openxmlformats.org/officeDocument/2006/relationships" xmlns:m="http://schemas.openxmlformats.org/officeDocument/2006/math" xmlns:v="urn:schemas-microsoft-com:vml" xmlns:wp14="http://schemas.microsoft.com/office/word/2010/wordprocessingDrawing" xmlns:wp="http://schemas.openxmlformats.org/drawingml/2006/wordprocessingDrawing" xmlns:w10="urn:schemas-microsoft-com:office:word" xmlns:w="http://schemas.openxmlformats.org/wordprocessingml/2006/main" xmlns:w14="http://schemas.microsoft.com/office/word/2010/wordml" xmlns:wpg="http://schemas.microsoft.com/office/word/2010/wordprocessingGroup" xmlns:wpi="http://schemas.microsoft.com/office/word/2010/wordprocessingInk" xmlns:wne="http://schemas.microsoft.com/office/word/2006/wordml" xmlns:wps="http://schemas.microsoft.com/office/word/2010/wordprocessingShape" mc:Ignorable="w14 wp14">
+  <w:p>
+    <w:pPr>
+      <w:pStyle w:val="Header"/>
+      <w:rPr>
+        <w:sz w:val="16"/>
+      </w:rPr>
+    </w:pPr>
+    <w:r>
+      <w:rPr>
+        <w:bCs/>
+        <w:noProof/>
+        <w:sz w:val="16"/>
+      </w:rPr>
+      <mc:AlternateContent>
+        <mc:Choice Requires="wps">
+          <w:drawing>
+            <wp:anchor distT="0" distB="0" distL="114300" distR="114300" simplePos="0" relativeHeight="251663872" behindDoc="0" locked="0" layoutInCell="0" allowOverlap="1" wp14:anchorId="3EB86ADA" wp14:editId="43E7FA12">
+              <wp:simplePos x="0" y="0"/>
+              <wp:positionH relativeFrom="column">
+                <wp:posOffset>-2615565</wp:posOffset>
+              </wp:positionH>
+              <wp:positionV relativeFrom="paragraph">
+                <wp:posOffset>-889000</wp:posOffset>
+              </wp:positionV>
+              <wp:extent cx="5524500" cy="0"/>
+              <wp:effectExtent l="0" t="0" r="0" b="0"/>
+              <wp:wrapNone/>
+              <wp:docPr id="7" name="Line 30"/>
+              <wp:cNvGraphicFramePr>
+                <a:graphicFrameLocks xmlns:a="http://schemas.openxmlformats.org/drawingml/2006/main"/>
+              </wp:cNvGraphicFramePr>
+              <a:graphic xmlns:a="http://schemas.openxmlformats.org/drawingml/2006/main">
+                <a:graphicData uri="http://schemas.microsoft.com/office/word/2010/wordprocessingShape">
+                  <wps:wsp>
+                    <wps:cNvCnPr>
+                      <a:cxnSpLocks noChangeShapeType="1"/>
+                    </wps:cNvCnPr>
+                    <wps:spPr bwMode="auto">
+                      <a:xfrm flipH="1">
+                        <a:off x="0" y="0"/>
+                        <a:ext cx="5524500" cy="0"/>
+                      </a:xfrm>
+                      <a:prstGeom prst="line">
+                        <a:avLst/>
+                      </a:prstGeom>
+                      <a:noFill/>
+                      <a:ln w="9525">
+                        <a:solidFill>
+                          <a:srgbClr val="000000"/>
+                        </a:solidFill>
+                        <a:round/>
+                        <a:headEnd/>
+                        <a:tailEnd/>
+                      </a:ln>
+                      <a:extLst>
+                        <a:ext uri="{909E8E84-426E-40DD-AFC4-6F175D3DCCD1}">
+                          <a14:hiddenFill xmlns:a14="http://schemas.microsoft.com/office/drawing/2010/main">
+                            <a:noFill/>
+                          </a14:hiddenFill>
+                        </a:ext>
+                      </a:extLst>
+                    </wps:spPr>
+                    <wps:bodyPr/>
+                  </wps:wsp>
+                </a:graphicData>
+              </a:graphic>
+              <wp14:sizeRelH relativeFrom="page">
+                <wp14:pctWidth>0</wp14:pctWidth>
+              </wp14:sizeRelH>
+              <wp14:sizeRelV relativeFrom="page">
+                <wp14:pctHeight>0</wp14:pctHeight>
+              </wp14:sizeRelV>
+            </wp:anchor>
+          </w:drawing>
+        </mc:Choice>
+        <mc:Fallback>
+          <w:pict>
+            <v:line id="Line 30" o:spid="_x0000_s1026" style="position:absolute;flip:x;z-index:251663872;visibility:visible;mso-wrap-style:square;mso-width-percent:0;mso-height-percent:0;mso-wrap-distance-left:9pt;mso-wrap-distance-top:0;mso-wrap-distance-right:9pt;mso-wrap-distance-bottom:0;mso-position-horizontal:absolute;mso-position-horizontal-relative:text;mso-position-vertical:absolute;mso-position-vertical-relative:text;mso-width-percent:0;mso-height-percent:0;mso-width-relative:page;mso-height-relative:page" from="-205.95pt,-70pt" to="229.05pt,-70pt" o:gfxdata="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" o:allowincell="f"/>
+          </w:pict>
+        </mc:Fallback>
+      </mc:AlternateContent>
+    </w:r>
+  </w:p>
+</w:hdr>
+</file>
+
+<file path=word/header6.xml><?xml version="1.0" encoding="utf-8"?>
 <w:hdr xmlns:wpc="http://schemas.microsoft.com/office/word/2010/wordprocessingCanvas" xmlns:mc="http://schemas.openxmlformats.org/markup-compatibility/2006" xmlns:o="urn:schemas-microsoft-com:office:office" xmlns:r="http://schemas.openxmlformats.org/officeDocument/2006/relationships" xmlns:m="http://schemas.openxmlformats.org/officeDocument/2006/math" xmlns:v="urn:schemas-microsoft-com:vml" xmlns:wp14="http://schemas.microsoft.com/office/word/2010/wordprocessingDrawing" xmlns:wp="http://schemas.openxmlformats.org/drawingml/2006/wordprocessingDrawing" xmlns:w10="urn:schemas-microsoft-com:office:word" xmlns:w="http://schemas.openxmlformats.org/wordprocessingml/2006/main" xmlns:w14="http://schemas.microsoft.com/office/word/2010/wordml" xmlns:wpg="http://schemas.microsoft.com/office/word/2010/wordprocessingGroup" xmlns:wpi="http://schemas.microsoft.com/office/word/2010/wordprocessingInk" xmlns:wne="http://schemas.microsoft.com/office/word/2006/wordml" xmlns:wps="http://schemas.microsoft.com/office/word/2010/wordprocessingShape" mc:Ignorable="w14 wp14">
   <w:p>
     <w:pPr>
@@ -19810,33 +19822,17 @@
     <w:r>
       <w:tab/>
     </w:r>
-    <w:r>
-      <w:fldChar w:fldCharType="begin"/>
-    </w:r>
-    <w:r>
-      <w:instrText xml:space="preserve"> STYLEREF "Heading 1" \* MERGEFORMAT </w:instrText>
-    </w:r>
-    <w:r>
-      <w:fldChar w:fldCharType="separate"/>
-    </w:r>
-    <w:r>
-      <w:rPr>
-        <w:b/>
-        <w:bCs/>
-        <w:noProof/>
-        <w:lang w:val="ru-RU"/>
-      </w:rPr>
-      <w:t>Goals</w:t>
-    </w:r>
-    <w:r>
-      <w:rPr>
-        <w:b/>
-        <w:bCs/>
-        <w:noProof/>
-        <w:lang w:val="ru-RU"/>
-      </w:rPr>
-      <w:fldChar w:fldCharType="end"/>
-    </w:r>
+    <w:fldSimple w:instr=" STYLEREF &quot;Heading 1&quot; \* MERGEFORMAT ">
+      <w:r>
+        <w:rPr>
+          <w:b/>
+          <w:bCs/>
+          <w:noProof/>
+          <w:lang w:val="ru-RU"/>
+        </w:rPr>
+        <w:t>Preface</w:t>
+      </w:r>
+    </w:fldSimple>
     <w:r>
       <w:rPr>
         <w:bCs/>
@@ -24657,7 +24653,7 @@
 </file>
 
 <file path=customXml/itemProps1.xml><?xml version="1.0" encoding="utf-8"?>
-<ds:datastoreItem xmlns:ds="http://schemas.openxmlformats.org/officeDocument/2006/customXml" ds:itemID="{C99CC6AA-1AD1-480B-BA79-B89361454B90}">
+<ds:datastoreItem xmlns:ds="http://schemas.openxmlformats.org/officeDocument/2006/customXml" ds:itemID="{865CCE4D-6667-4B89-AC8A-6B17C6D046EA}">
   <ds:schemaRefs>
     <ds:schemaRef ds:uri="http://schemas.openxmlformats.org/officeDocument/2006/bibliography"/>
   </ds:schemaRefs>

</xml_diff>